<commit_message>
update index and indexCart
</commit_message>
<xml_diff>
--- a/PHÂN TÍCH CHỨC NĂNG TRANG THƯƠNG MẠI ĐIỆN TỬ BÁN QUẦN ÁO.docx
+++ b/PHÂN TÍCH CHỨC NĂNG TRANG THƯƠNG MẠI ĐIỆN TỬ BÁN QUẦN ÁO.docx
@@ -9,8 +9,8 @@
           <w:rFonts w:ascii="Times New Roman" w:hAnsi="Times New Roman" w:cs="Times New Roman"/>
           <w:b/>
           <w:bCs/>
-          <w:sz w:val="28"/>
-          <w:szCs w:val="28"/>
+          <w:sz w:val="32"/>
+          <w:szCs w:val="32"/>
         </w:rPr>
       </w:pPr>
       <w:r>
@@ -18,8 +18,8 @@
           <w:rFonts w:ascii="Times New Roman" w:hAnsi="Times New Roman" w:cs="Times New Roman"/>
           <w:b/>
           <w:bCs/>
-          <w:sz w:val="28"/>
-          <w:szCs w:val="28"/>
+          <w:sz w:val="32"/>
+          <w:szCs w:val="32"/>
         </w:rPr>
         <w:t>TRƯỜNG ĐẠI HỌC NÔNG LÂM THÀNH PHỐ HỒ CHÍ MINH</w:t>
       </w:r>
@@ -31,8 +31,8 @@
           <w:rFonts w:ascii="Times New Roman" w:hAnsi="Times New Roman" w:cs="Times New Roman"/>
           <w:b/>
           <w:bCs/>
-          <w:sz w:val="28"/>
-          <w:szCs w:val="28"/>
+          <w:sz w:val="32"/>
+          <w:szCs w:val="32"/>
         </w:rPr>
       </w:pPr>
       <w:r>
@@ -40,8 +40,8 @@
           <w:rFonts w:ascii="Times New Roman" w:hAnsi="Times New Roman" w:cs="Times New Roman"/>
           <w:b/>
           <w:bCs/>
-          <w:sz w:val="28"/>
-          <w:szCs w:val="28"/>
+          <w:sz w:val="32"/>
+          <w:szCs w:val="32"/>
         </w:rPr>
         <w:t>KHOA CÔNG NGHỆ THÔNG TIN</w:t>
       </w:r>
@@ -62,6 +62,9 @@
         <w:jc w:val="center"/>
       </w:pPr>
       <w:r>
+        <w:rPr>
+          <w:noProof/>
+        </w:rPr>
         <w:drawing>
           <wp:inline distT="0" distB="0" distL="0" distR="0" wp14:anchorId="1F346656" wp14:editId="109F517E">
             <wp:extent cx="1610813" cy="1610813"/>
@@ -108,6 +111,9 @@
         <w:t xml:space="preserve">       </w:t>
       </w:r>
       <w:r>
+        <w:rPr>
+          <w:noProof/>
+        </w:rPr>
         <w:drawing>
           <wp:inline distT="0" distB="0" distL="0" distR="0" wp14:anchorId="58396A1C" wp14:editId="4E814BB9">
             <wp:extent cx="1611086" cy="1607172"/>

</xml_diff>